<commit_message>
Added boozAllen Project to project section
</commit_message>
<xml_diff>
--- a/Portfolio/DOCS/files/resources.docx
+++ b/Portfolio/DOCS/files/resources.docx
@@ -55,7 +55,27 @@
       </w:r>
     </w:p>
     <w:p/>
-    <w:p/>
+    <w:p>
+      <w:r>
+        <w:t xml:space="preserve">calculator app </w:t>
+      </w:r>
+      <w:r>
+        <w:t>JavaScript</w:t>
+      </w:r>
+    </w:p>
+    <w:p>
+      <w:hyperlink r:id="rId7" w:history="1">
+        <w:r>
+          <w:rPr>
+            <w:rStyle w:val="Hyperlink"/>
+          </w:rPr>
+          <w:t>https://www.youtube.com/watch?v=MaV9VqFMzB4&amp;ab_channel=ProgHub</w:t>
+        </w:r>
+      </w:hyperlink>
+      <w:r>
+        <w:t xml:space="preserve"> </w:t>
+      </w:r>
+    </w:p>
     <w:sectPr>
       <w:pgSz w:w="12240" w:h="15840"/>
       <w:pgMar w:top="1440" w:right="1440" w:bottom="1440" w:left="1440" w:header="720" w:footer="720" w:gutter="0"/>

</xml_diff>